<commit_message>
Added small changes to assignment script
</commit_message>
<xml_diff>
--- a/Bad Solution/Bugs Log - Bad.docx
+++ b/Bad Solution/Bugs Log - Bad.docx
@@ -10,6 +10,11 @@
       <w:r>
         <w:t>Bugs Log</w:t>
       </w:r>
+      <w:r>
+        <w:t xml:space="preserve"> – Bad solution</w:t>
+      </w:r>
+      <w:bookmarkStart w:id="0" w:name="_GoBack"/>
+      <w:bookmarkEnd w:id="0"/>
     </w:p>
     <w:p>
       <w:r>
@@ -795,7 +800,6 @@
           <w:bCs/>
           <w:color w:val="CC7832"/>
         </w:rPr>
-        <w:lastRenderedPageBreak/>
         <w:t xml:space="preserve">if </w:t>
       </w:r>
       <w:r>
@@ -1130,8 +1134,25 @@
       <w:r>
         <w:t>.</w:t>
       </w:r>
-      <w:bookmarkStart w:id="0" w:name="_GoBack"/>
-      <w:bookmarkEnd w:id="0"/>
+      <w:r>
+        <w:br/>
+      </w:r>
+      <w:proofErr w:type="gramStart"/>
+      <w:r>
+        <w:t>In order to</w:t>
+      </w:r>
+      <w:proofErr w:type="gramEnd"/>
+      <w:r>
+        <w:t xml:space="preserve"> cause a </w:t>
+      </w:r>
+      <w:proofErr w:type="spellStart"/>
+      <w:r>
+        <w:t>segfault</w:t>
+      </w:r>
+      <w:proofErr w:type="spellEnd"/>
+      <w:r>
+        <w:t xml:space="preserve"> put the dirt in a location over ~250 </w:t>
+      </w:r>
     </w:p>
     <w:p/>
     <w:sectPr>
@@ -1721,6 +1742,36 @@
       <w:szCs w:val="24"/>
     </w:rPr>
   </w:style>
+  <w:style w:type="paragraph" w:styleId="BalloonText">
+    <w:name w:val="Balloon Text"/>
+    <w:basedOn w:val="Normal"/>
+    <w:link w:val="BalloonTextChar"/>
+    <w:uiPriority w:val="99"/>
+    <w:semiHidden/>
+    <w:unhideWhenUsed/>
+    <w:rsid w:val="00412D62"/>
+    <w:pPr>
+      <w:spacing w:after="0" w:line="240" w:lineRule="auto"/>
+    </w:pPr>
+    <w:rPr>
+      <w:rFonts w:ascii="Segoe UI" w:hAnsi="Segoe UI" w:cs="Segoe UI"/>
+      <w:sz w:val="18"/>
+      <w:szCs w:val="18"/>
+    </w:rPr>
+  </w:style>
+  <w:style w:type="character" w:customStyle="1" w:styleId="BalloonTextChar">
+    <w:name w:val="Balloon Text Char"/>
+    <w:basedOn w:val="DefaultParagraphFont"/>
+    <w:link w:val="BalloonText"/>
+    <w:uiPriority w:val="99"/>
+    <w:semiHidden/>
+    <w:rsid w:val="00412D62"/>
+    <w:rPr>
+      <w:rFonts w:ascii="Segoe UI" w:hAnsi="Segoe UI" w:cs="Segoe UI"/>
+      <w:sz w:val="18"/>
+      <w:szCs w:val="18"/>
+    </w:rPr>
+  </w:style>
 </w:styles>
 </file>
 

</xml_diff>